<commit_message>
uppato cap4 e 5 + vari fix
</commit_message>
<xml_diff>
--- a/LaTeX/capitoli_word/Cap.02 - Stato dell'Arte.docx
+++ b/LaTeX/capitoli_word/Cap.02 - Stato dell'Arte.docx
@@ -236,7 +236,21 @@
         <w:rPr>
           <w:i/>
         </w:rPr>
-        <w:t xml:space="preserve">: Principles </w:t>
+        <w:t xml:space="preserve">: </w:t>
+      </w:r>
+      <w:proofErr w:type="spellStart"/>
+      <w:r>
+        <w:rPr>
+          <w:i/>
+        </w:rPr>
+        <w:t>Principles</w:t>
+      </w:r>
+      <w:proofErr w:type="spellEnd"/>
+      <w:r>
+        <w:rPr>
+          <w:i/>
+        </w:rPr>
+        <w:t xml:space="preserve"> </w:t>
       </w:r>
       <w:proofErr w:type="spellStart"/>
       <w:r>
@@ -1294,7 +1308,7 @@
       <w:r>
         <w:rPr>
           <w:noProof/>
-          <w:lang w:eastAsia="zh-TW"/>
+          <w:lang w:eastAsia="it-IT"/>
         </w:rPr>
         <w:lastRenderedPageBreak/>
         <w:drawing>
@@ -1489,7 +1503,7 @@
       <w:r>
         <w:rPr>
           <w:noProof/>
-          <w:lang w:eastAsia="zh-TW"/>
+          <w:lang w:eastAsia="it-IT"/>
         </w:rPr>
         <w:drawing>
           <wp:inline distT="0" distB="0" distL="0" distR="0">
@@ -2928,7 +2942,7 @@
       <w:r>
         <w:rPr>
           <w:noProof/>
-          <w:lang w:eastAsia="zh-TW"/>
+          <w:lang w:eastAsia="it-IT"/>
         </w:rPr>
         <w:drawing>
           <wp:inline distT="0" distB="0" distL="0" distR="0">
@@ -3892,13 +3906,44 @@
         <w:t xml:space="preserve"> </w:t>
       </w:r>
       <w:r>
-        <w:t xml:space="preserve">con degree variance </w:t>
+        <w:t xml:space="preserve">con </w:t>
+      </w:r>
+      <w:proofErr w:type="spellStart"/>
+      <w:r>
+        <w:t>degree</w:t>
+      </w:r>
+      <w:proofErr w:type="spellEnd"/>
+      <w:r>
+        <w:t xml:space="preserve"> </w:t>
+      </w:r>
+      <w:proofErr w:type="spellStart"/>
+      <w:r>
+        <w:t>variance</w:t>
+      </w:r>
+      <w:proofErr w:type="spellEnd"/>
+      <w:r>
+        <w:t xml:space="preserve"> </w:t>
       </w:r>
       <w:r>
         <w:t>s’</w:t>
       </w:r>
       <w:r>
-        <w:t>indente la varianza del grado dei nodi del grafo.</w:t>
+        <w:t>in</w:t>
+      </w:r>
+      <w:r>
+        <w:t>t</w:t>
+      </w:r>
+      <w:r>
+        <w:t>en</w:t>
+      </w:r>
+      <w:r>
+        <w:t>d</w:t>
+      </w:r>
+      <w:r>
+        <w:t>e</w:t>
+      </w:r>
+      <w:r>
+        <w:t xml:space="preserve"> la varianza del grado dei nodi del grafo.</w:t>
       </w:r>
     </w:p>
     <w:p>
@@ -3909,7 +3954,7 @@
       <w:r>
         <w:rPr>
           <w:noProof/>
-          <w:lang w:eastAsia="zh-TW"/>
+          <w:lang w:eastAsia="it-IT"/>
         </w:rPr>
         <w:drawing>
           <wp:inline distT="0" distB="0" distL="0" distR="0">
@@ -4301,7 +4346,7 @@
       <w:r>
         <w:rPr>
           <w:noProof/>
-          <w:lang w:eastAsia="zh-TW"/>
+          <w:lang w:eastAsia="it-IT"/>
         </w:rPr>
         <w:drawing>
           <wp:inline distT="0" distB="0" distL="0" distR="0">
@@ -4607,7 +4652,7 @@
       <w:r>
         <w:rPr>
           <w:noProof/>
-          <w:lang w:eastAsia="zh-TW"/>
+          <w:lang w:eastAsia="it-IT"/>
         </w:rPr>
         <w:drawing>
           <wp:inline distT="0" distB="0" distL="0" distR="0">
@@ -4940,14 +4985,28 @@
         <w:t xml:space="preserve"> un nodo già esistente è proporzionale al grado di quest’ultimo</w:t>
       </w:r>
       <w:r>
-        <w:t xml:space="preserve">. Collegamenti di questo tipo si dicono preferenziali e fanno si che si creino pochi nodi con un grado molto alto, che vendono chiamati </w:t>
-      </w:r>
+        <w:t xml:space="preserve">. Collegamenti di questo tipo si dicono preferenziali e fanno si che si creino pochi nodi con un grado molto alto, che </w:t>
+      </w:r>
+      <w:r>
+        <w:t>ven</w:t>
+      </w:r>
+      <w:r>
+        <w:t>g</w:t>
+      </w:r>
+      <w:r>
+        <w:t>ono</w:t>
+      </w:r>
+      <w:r>
+        <w:t xml:space="preserve"> chiamati </w:t>
+      </w:r>
+      <w:proofErr w:type="spellStart"/>
       <w:r>
         <w:rPr>
           <w:i/>
         </w:rPr>
         <w:t>hub</w:t>
       </w:r>
+      <w:proofErr w:type="spellEnd"/>
       <w:r>
         <w:rPr>
           <w:i/>
@@ -5023,7 +5082,7 @@
       <w:r>
         <w:rPr>
           <w:noProof/>
-          <w:lang w:eastAsia="zh-TW"/>
+          <w:lang w:eastAsia="it-IT"/>
         </w:rPr>
         <w:drawing>
           <wp:inline distT="0" distB="0" distL="0" distR="0">
@@ -5241,6 +5300,7 @@
         <w:shd w:val="clear" w:color="auto" w:fill="FFFFFF"/>
         <w:spacing w:before="100" w:beforeAutospacing="1" w:after="24" w:line="336" w:lineRule="atLeast"/>
         <w:ind w:left="24"/>
+        <w:jc w:val="both"/>
       </w:pPr>
       <w:r>
         <w:t>Uno dei pr</w:t>
@@ -5582,7 +5642,7 @@
       <w:r>
         <w:rPr>
           <w:noProof/>
-          <w:lang w:eastAsia="zh-TW"/>
+          <w:lang w:eastAsia="it-IT"/>
         </w:rPr>
         <w:drawing>
           <wp:inline distT="0" distB="0" distL="0" distR="0">
@@ -5870,10 +5930,19 @@
         <w:jc w:val="both"/>
       </w:pPr>
       <w:r>
-        <w:t xml:space="preserve">Basandoci sui tre stati appena elencati, possiamo definire </w:t>
-      </w:r>
-      <w:r>
-        <w:t xml:space="preserve">diverse classi di algoritmi, in cui </w:t>
+        <w:t>Sulla base delle definizioni appena descritte, possiamo</w:t>
+      </w:r>
+      <w:r>
+        <w:t xml:space="preserve"> definire </w:t>
+      </w:r>
+      <w:r>
+        <w:t>diverse classi di algoritmi</w:t>
+      </w:r>
+      <w:r>
+        <w:t xml:space="preserve">, </w:t>
+      </w:r>
+      <w:r>
+        <w:t xml:space="preserve">in cui </w:t>
       </w:r>
       <w:r>
         <w:t>è</w:t>
@@ -6470,7 +6539,7 @@
       <w:r>
         <w:rPr>
           <w:noProof/>
-          <w:lang w:eastAsia="zh-TW"/>
+          <w:lang w:eastAsia="it-IT"/>
         </w:rPr>
         <w:drawing>
           <wp:inline distT="0" distB="0" distL="0" distR="0">
@@ -6840,7 +6909,7 @@
       <w:r>
         <w:rPr>
           <w:noProof/>
-          <w:lang w:eastAsia="zh-TW"/>
+          <w:lang w:eastAsia="it-IT"/>
         </w:rPr>
         <w:lastRenderedPageBreak/>
         <w:drawing>
@@ -7037,7 +7106,13 @@
         <w:jc w:val="both"/>
       </w:pPr>
       <w:r>
-        <w:t>I metodi Push e Pull presentano vantaggi e svantaggi in differenti momenti del processo di diffusione, l’unione dei due ha lo scopo di unirne i vantaggi dei due metodi.</w:t>
+        <w:t xml:space="preserve">I metodi Push e Pull presentano vantaggi e svantaggi in differenti momenti del processo di diffusione, l’unione dei due ha lo scopo di </w:t>
+      </w:r>
+      <w:r>
+        <w:t>combinare</w:t>
+      </w:r>
+      <w:r>
+        <w:t xml:space="preserve"> i vantaggi dei due metodi.</w:t>
       </w:r>
       <w:r>
         <w:t xml:space="preserve"> In questo caso un nodo </w:t>
@@ -7074,7 +7149,7 @@
       <w:r>
         <w:rPr>
           <w:noProof/>
-          <w:lang w:eastAsia="zh-TW"/>
+          <w:lang w:eastAsia="it-IT"/>
         </w:rPr>
         <w:drawing>
           <wp:inline distT="0" distB="0" distL="0" distR="0">
@@ -7729,7 +7804,7 @@
       <w:r>
         <w:rPr>
           <w:noProof/>
-          <w:lang w:eastAsia="zh-TW"/>
+          <w:lang w:eastAsia="it-IT"/>
         </w:rPr>
         <w:drawing>
           <wp:inline distT="0" distB="0" distL="0" distR="0">
@@ -7928,7 +8003,23 @@
         <w:jc w:val="both"/>
       </w:pPr>
       <w:r>
-        <w:t>Il Probabilistic Broadcast, prevedere che chi ha l’informazione</w:t>
+        <w:t xml:space="preserve">Il </w:t>
+      </w:r>
+      <w:proofErr w:type="spellStart"/>
+      <w:r>
+        <w:t>Probabilistic</w:t>
+      </w:r>
+      <w:proofErr w:type="spellEnd"/>
+      <w:r>
+        <w:t xml:space="preserve"> </w:t>
+      </w:r>
+      <w:proofErr w:type="spellStart"/>
+      <w:r>
+        <w:t>Edge</w:t>
+      </w:r>
+      <w:proofErr w:type="spellEnd"/>
+      <w:r>
+        <w:t>, prevedere che chi ha l’informazione</w:t>
       </w:r>
       <w:r>
         <w:t xml:space="preserve"> o l’ha ricevuta</w:t>
@@ -7976,7 +8067,7 @@
       <w:r>
         <w:rPr>
           <w:noProof/>
-          <w:lang w:eastAsia="zh-TW"/>
+          <w:lang w:eastAsia="it-IT"/>
         </w:rPr>
         <w:drawing>
           <wp:inline distT="0" distB="0" distL="0" distR="0">
@@ -8175,7 +8266,23 @@
         <w:jc w:val="both"/>
       </w:pPr>
       <w:r>
-        <w:t xml:space="preserve">Il Fixed Fanout, prevedere che chi ha l’informazione o l’ha ricevuta, la diffonda a </w:t>
+        <w:t xml:space="preserve">Il </w:t>
+      </w:r>
+      <w:proofErr w:type="spellStart"/>
+      <w:r>
+        <w:t>Fixed</w:t>
+      </w:r>
+      <w:proofErr w:type="spellEnd"/>
+      <w:r>
+        <w:t xml:space="preserve"> </w:t>
+      </w:r>
+      <w:proofErr w:type="spellStart"/>
+      <w:r>
+        <w:t>Fanout</w:t>
+      </w:r>
+      <w:proofErr w:type="spellEnd"/>
+      <w:r>
+        <w:t xml:space="preserve">, prevedere che chi ha l’informazione o l’ha ricevuta, la diffonda a </w:t>
       </w:r>
       <w:r>
         <w:rPr>
@@ -8207,7 +8314,7 @@
       <w:r>
         <w:rPr>
           <w:noProof/>
-          <w:lang w:eastAsia="zh-TW"/>
+          <w:lang w:eastAsia="it-IT"/>
         </w:rPr>
         <w:drawing>
           <wp:inline distT="0" distB="0" distL="0" distR="0">
@@ -8623,7 +8730,7 @@
       <w:r>
         <w:rPr>
           <w:noProof/>
-          <w:lang w:eastAsia="zh-TW"/>
+          <w:lang w:eastAsia="it-IT"/>
         </w:rPr>
         <w:drawing>
           <wp:inline distT="0" distB="0" distL="0" distR="0">
@@ -8816,7 +8923,7 @@
       <w:r>
         <w:rPr>
           <w:noProof/>
-          <w:lang w:eastAsia="zh-TW"/>
+          <w:lang w:eastAsia="it-IT"/>
         </w:rPr>
         <w:drawing>
           <wp:inline distT="0" distB="0" distL="0" distR="0">
@@ -9533,7 +9640,13 @@
         <w:t xml:space="preserve">sia nel settore scientifico </w:t>
       </w:r>
       <w:r>
-        <w:t xml:space="preserve">per la simulazione di reti e protocolli di trasmissione. OMNeT++ è un </w:t>
+        <w:t>per la simulazione di reti e protocolli di trasmissione</w:t>
+      </w:r>
+      <w:r>
+        <w:t>, disponibile dal 1997</w:t>
+      </w:r>
+      <w:r>
+        <w:t xml:space="preserve">. OMNeT++ è un </w:t>
       </w:r>
       <w:r>
         <w:t>software</w:t>
@@ -9557,6 +9670,9 @@
         <w:t>Eclipse</w:t>
       </w:r>
       <w:proofErr w:type="spellEnd"/>
+      <w:r>
+        <w:t>.</w:t>
+      </w:r>
       <w:r>
         <w:t xml:space="preserve"> </w:t>
       </w:r>
@@ -9674,10 +9790,30 @@
         <w:jc w:val="both"/>
       </w:pPr>
       <w:r>
-        <w:t xml:space="preserve">OMNeT++ offre una architettura per i componenti che compongono la rete, detti moduli. I moduli sono anch’essi implementati col linguaggio C++ e successivamente assemblati in componenti più grandi, utilizzando un linguaggio a più alto livello, il linguaggio Network </w:t>
+        <w:t xml:space="preserve">OMNeT++ offre una architettura </w:t>
+      </w:r>
+      <w:r>
+        <w:t xml:space="preserve">modulare, cercando di perseguire il principio di riutilizzo dei moduli. Ogni modulo corrisponde ad un singolo componente della rete o a un componente aggregato, composto a </w:t>
       </w:r>
       <w:proofErr w:type="spellStart"/>
       <w:r>
+        <w:t>suoa</w:t>
+      </w:r>
+      <w:proofErr w:type="spellEnd"/>
+      <w:r>
+        <w:t xml:space="preserve"> volta da componenti singoli. In questo modo è possibile costruire reti su più livelli, e poter analizzare la rete da punti di vista di diverse granularità. I</w:t>
+      </w:r>
+      <w:r>
+        <w:t xml:space="preserve">l linguaggio </w:t>
+      </w:r>
+      <w:r>
+        <w:t xml:space="preserve">di alto livello utilizzato per descrivere i moduli si chiama </w:t>
+      </w:r>
+      <w:r>
+        <w:t xml:space="preserve">Network </w:t>
+      </w:r>
+      <w:proofErr w:type="spellStart"/>
+      <w:r>
         <w:t>Definition</w:t>
       </w:r>
       <w:proofErr w:type="spellEnd"/>
@@ -9685,31 +9821,10 @@
         <w:t xml:space="preserve"> (NED)</w:t>
       </w:r>
       <w:r>
-        <w:t>. Grazie a questa sua struttura modulare, è possibile riutilizzare facilmente i moduli</w:t>
-      </w:r>
-      <w:r>
-        <w:t>, sia semplici sia complessi,</w:t>
-      </w:r>
-      <w:r>
-        <w:t xml:space="preserve"> già presenti nelle librerie d</w:t>
-      </w:r>
-      <w:r>
-        <w:t>i</w:t>
-      </w:r>
-      <w:r>
-        <w:t xml:space="preserve"> sistema oppure quell</w:t>
-      </w:r>
-      <w:r>
-        <w:t>i</w:t>
-      </w:r>
-      <w:r>
-        <w:t xml:space="preserve"> creat</w:t>
-      </w:r>
-      <w:r>
-        <w:t>i</w:t>
-      </w:r>
-      <w:r>
-        <w:t xml:space="preserve"> dall’utente. </w:t>
+        <w:t>. La struttura è definita in linguaggio NED, mentre il comportamento dei moduli e dei componenti è scritto utilizzando sempre il C++, nei rispettivi file.</w:t>
+      </w:r>
+      <w:r>
+        <w:t xml:space="preserve"> </w:t>
       </w:r>
     </w:p>
     <w:p>
@@ -9728,7 +9843,38 @@
       </w:r>
       <w:proofErr w:type="spellEnd"/>
       <w:r>
-        <w:t xml:space="preserve">,  è possibile specificare in appositi file di inizializzazione una lista di parametri necessari a configurare la rete durante la sua fase di inizializzazione prima di iniziare la simulazione vera e propria.  In un singolo file di inizializzazione è possibile specificare più scenari di esecuzione e per ognuno specificare quindi valori diversi. </w:t>
+        <w:t xml:space="preserve">,  è possibile specificare in appositi file di inizializzazione una lista di parametri necessari a configurare la rete durante la sua fase di inizializzazione prima di iniziare la simulazione vera e propria.  In un singolo file di inizializzazione è possibile specificare più scenari di esecuzione e per ognuno specificare quindi valori diversi. I parametri specificati possono essere letti dal file di Network </w:t>
+      </w:r>
+      <w:proofErr w:type="spellStart"/>
+      <w:r>
+        <w:t>Definition</w:t>
+      </w:r>
+      <w:proofErr w:type="spellEnd"/>
+      <w:r>
+        <w:t xml:space="preserve"> e usati per creare e impostare la rete secondo i parametri specificati dall’utente nel file di inizializzazione. Tramite il file di Network </w:t>
+      </w:r>
+      <w:proofErr w:type="spellStart"/>
+      <w:r>
+        <w:t>Definition</w:t>
+      </w:r>
+      <w:proofErr w:type="spellEnd"/>
+      <w:r>
+        <w:t xml:space="preserve"> si può propagare la lettura dei parametri fino ai file C++ </w:t>
+      </w:r>
+      <w:r>
+        <w:t>con</w:t>
+      </w:r>
+      <w:r>
+        <w:t xml:space="preserve"> </w:t>
+      </w:r>
+      <w:r>
+        <w:t>le procedure</w:t>
+      </w:r>
+      <w:r>
+        <w:t xml:space="preserve"> che modellano il comportamento del componente</w:t>
+      </w:r>
+      <w:r>
+        <w:t>.</w:t>
       </w:r>
     </w:p>
     <w:p>
@@ -9739,26 +9885,22 @@
         <w:jc w:val="both"/>
       </w:pPr>
       <w:r>
-        <w:t xml:space="preserve">I parametri specificati possono essere letti dal file di Network </w:t>
-      </w:r>
-      <w:proofErr w:type="spellStart"/>
-      <w:r>
-        <w:t>Definition</w:t>
-      </w:r>
-      <w:proofErr w:type="spellEnd"/>
-      <w:r>
-        <w:t xml:space="preserve"> e usati per creare e impostare la rete secondo i parametri specificati dall’utente nel file di inizializzazione. Tramite il file di Network </w:t>
-      </w:r>
-      <w:proofErr w:type="spellStart"/>
-      <w:r>
-        <w:t>Definition</w:t>
-      </w:r>
-      <w:proofErr w:type="spellEnd"/>
-      <w:r>
-        <w:t xml:space="preserve"> si può propagare la lettura dei parametri fino ai file C++ che implementano i metodi che modellano il comportamento del componente</w:t>
-      </w:r>
-      <w:r>
-        <w:t>.</w:t>
+        <w:t xml:space="preserve">OMNeT++ offre anche un sistema di raccolta dati, </w:t>
+      </w:r>
+      <w:r>
+        <w:t>tramite il</w:t>
+      </w:r>
+      <w:r>
+        <w:t xml:space="preserve"> quale si possono poi analizzare i dati raccolti, filtrarli e ottenere differenti rappresentazioni grafiche dei dati stessi. La raccolta dati può essere </w:t>
+      </w:r>
+      <w:r>
+        <w:t xml:space="preserve">sia </w:t>
+      </w:r>
+      <w:r>
+        <w:t>la sequenza tem</w:t>
+      </w:r>
+      <w:r>
+        <w:t>porale dei risultati, sia una raccolta delle statistiche su dati specifici oppure entrambe le cose.</w:t>
       </w:r>
     </w:p>
     <w:p>
@@ -9768,39 +9910,86 @@
         </w:tabs>
         <w:jc w:val="both"/>
       </w:pPr>
-      <w:r>
-        <w:t xml:space="preserve">OMNeT++ offre anche un sistema di raccolta dati, </w:t>
-      </w:r>
-      <w:r>
-        <w:t>tramite il</w:t>
-      </w:r>
-      <w:r>
-        <w:t xml:space="preserve"> quale si possono poi analizzare i dati raccolti, filtrarli e ottenere differenti rappresentazioni grafiche dei dati stessi. La raccolta dati può essere </w:t>
-      </w:r>
-      <w:r>
-        <w:t xml:space="preserve">sia </w:t>
-      </w:r>
-      <w:r>
-        <w:t>la sequenza tem</w:t>
-      </w:r>
-      <w:r>
-        <w:t>porale dei risultati, sia una raccolta delle statistiche su dati specifici oppure entrambe le cose.</w:t>
-      </w:r>
-    </w:p>
-    <w:p>
-      <w:pPr>
-        <w:tabs>
-          <w:tab w:val="left" w:pos="2100"/>
-        </w:tabs>
+    </w:p>
+    <w:p>
+      <w:pPr>
+        <w:pStyle w:val="Titolo4"/>
+      </w:pPr>
+      <w:r>
+        <w:t>File di Inizializzazione</w:t>
+      </w:r>
+    </w:p>
+    <w:p>
+      <w:pPr>
         <w:jc w:val="both"/>
       </w:pPr>
-    </w:p>
-    <w:p>
-      <w:pPr>
-        <w:pStyle w:val="Titolo4"/>
-      </w:pPr>
-      <w:r>
-        <w:t>File di Inizializzazione</w:t>
+      <w:r>
+        <w:t>U</w:t>
+      </w:r>
+      <w:r>
+        <w:t xml:space="preserve">n </w:t>
+      </w:r>
+      <w:r>
+        <w:t xml:space="preserve">file di inizializzazione è un file </w:t>
+      </w:r>
+      <w:r>
+        <w:t>necessario alla corretta configurazione della rete, dei suoi componenti e dell’ambiente di simulazione</w:t>
+      </w:r>
+      <w:r>
+        <w:t xml:space="preserve">. Un file di inizializzazione </w:t>
+      </w:r>
+      <w:r>
+        <w:t>ha estensione “.</w:t>
+      </w:r>
+      <w:proofErr w:type="spellStart"/>
+      <w:r>
+        <w:t>ini</w:t>
+      </w:r>
+      <w:proofErr w:type="spellEnd"/>
+      <w:r>
+        <w:t>”</w:t>
+      </w:r>
+      <w:r>
+        <w:t xml:space="preserve"> e per comodità verrà anche chiamato “INI file”</w:t>
+      </w:r>
+      <w:r>
+        <w:t xml:space="preserve">. </w:t>
+      </w:r>
+      <w:r>
+        <w:t xml:space="preserve">In un file di inizializzazione è possibile </w:t>
+      </w:r>
+      <w:r>
+        <w:t>fornire</w:t>
+      </w:r>
+      <w:r>
+        <w:t xml:space="preserve"> parametri </w:t>
+      </w:r>
+      <w:r>
+        <w:t xml:space="preserve">organizzati </w:t>
+      </w:r>
+      <w:r>
+        <w:t xml:space="preserve">in una struttura ad albero, in cui ogni ramo  è uno scenario di simulazione indipendente dagli altri ma eredita tutti i parametri coi rispettivi valori, se non </w:t>
+      </w:r>
+      <w:r>
+        <w:t xml:space="preserve">vengono </w:t>
+      </w:r>
+      <w:r>
+        <w:t>ridefin</w:t>
+      </w:r>
+      <w:r>
+        <w:t>iti, dello scenario padre</w:t>
+      </w:r>
+      <w:r>
+        <w:t>. Al momento della simulazione vera e propria, il sistema chiederà all’utente di scegliere quale scenario di simulazione utilizzare se non ve ne è uno specific</w:t>
+      </w:r>
+      <w:r>
+        <w:t>ato direttamente nello script che lancia l’esecuzione di simulazione</w:t>
+      </w:r>
+      <w:r>
+        <w:t>.</w:t>
+      </w:r>
+      <w:r>
+        <w:t xml:space="preserve"> </w:t>
       </w:r>
     </w:p>
     <w:p>
@@ -9808,145 +9997,72 @@
         <w:jc w:val="both"/>
       </w:pPr>
       <w:r>
-        <w:t>U</w:t>
-      </w:r>
-      <w:r>
-        <w:t xml:space="preserve">n </w:t>
-      </w:r>
-      <w:r>
-        <w:t xml:space="preserve">file di inizializzazione è un file </w:t>
-      </w:r>
-      <w:r>
-        <w:t>necessario alla corretta configurazione della rete, dei suoi componenti e dell’ambiente di simulazione</w:t>
-      </w:r>
-      <w:r>
-        <w:t xml:space="preserve">. Un file di inizializzazione </w:t>
-      </w:r>
-      <w:r>
-        <w:t>ha estensione “.</w:t>
+        <w:t>Nella figura</w:t>
+      </w:r>
+      <w:r>
+        <w:t>2</w:t>
+      </w:r>
+      <w:r>
+        <w:t>.</w:t>
+      </w:r>
+      <w:r>
+        <w:t>1</w:t>
+      </w:r>
+      <w:r>
+        <w:t>4</w:t>
+      </w:r>
+      <w:r>
+        <w:t xml:space="preserve"> </w:t>
+      </w:r>
+      <w:r>
+        <w:t>sono</w:t>
+      </w:r>
+      <w:r>
+        <w:t xml:space="preserve"> riportat</w:t>
+      </w:r>
+      <w:r>
+        <w:t>i</w:t>
+      </w:r>
+      <w:r>
+        <w:t xml:space="preserve"> </w:t>
+      </w:r>
+      <w:r>
+        <w:t>due esempi</w:t>
+      </w:r>
+      <w:r>
+        <w:t xml:space="preserve"> di file d’inizializzazione.</w:t>
+      </w:r>
+      <w:r>
+        <w:t xml:space="preserve"> Vediamo </w:t>
+      </w:r>
+      <w:r>
+        <w:t xml:space="preserve">nella figura 2.14 a) </w:t>
+      </w:r>
+      <w:r>
+        <w:t>come sotto la sezione “</w:t>
       </w:r>
       <w:proofErr w:type="spellStart"/>
       <w:r>
-        <w:t>ini</w:t>
+        <w:t>General</w:t>
       </w:r>
       <w:proofErr w:type="spellEnd"/>
       <w:r>
-        <w:t>”</w:t>
-      </w:r>
-      <w:r>
-        <w:t xml:space="preserve"> e per comodità verrà anche chiamato “INI file”</w:t>
-      </w:r>
-      <w:r>
-        <w:t xml:space="preserve">. </w:t>
-      </w:r>
-      <w:r>
-        <w:t xml:space="preserve">In un file di inizializzazione è possibile </w:t>
-      </w:r>
-      <w:r>
-        <w:t>fornire</w:t>
-      </w:r>
-      <w:r>
-        <w:t xml:space="preserve"> parametri </w:t>
-      </w:r>
-      <w:r>
-        <w:t xml:space="preserve">organizzati </w:t>
-      </w:r>
-      <w:r>
-        <w:t xml:space="preserve">in una struttura ad albero, in cui ogni ramo  è uno scenario di simulazione indipendente dagli altri ma eredita tutti i parametri coi rispettivi valori, se non </w:t>
-      </w:r>
-      <w:r>
-        <w:t xml:space="preserve">vengono </w:t>
-      </w:r>
-      <w:r>
-        <w:t>ridefin</w:t>
-      </w:r>
-      <w:r>
-        <w:t>iti, dello scenario padre</w:t>
-      </w:r>
-      <w:r>
-        <w:t>. Al momento della simulazione vera e propria, il sistema chiederà all’utente di scegliere quale scenario di simulazione utilizzare se non ve ne è uno specific</w:t>
-      </w:r>
-      <w:r>
-        <w:t>ato direttamente nello script che lancia l’esecuzione di simulazione</w:t>
-      </w:r>
-      <w:r>
-        <w:t>.</w:t>
-      </w:r>
-      <w:r>
-        <w:t xml:space="preserve"> </w:t>
+        <w:t xml:space="preserve">” vengano specificati tutti </w:t>
+      </w:r>
+      <w:r>
+        <w:t xml:space="preserve">i </w:t>
+      </w:r>
+      <w:r>
+        <w:t>parametri comuni a tutte le configurazioni e di seguito vengono specificate tutte le altre configurazioni coi parametri specifici per quelle simulazioni.</w:t>
+      </w:r>
+      <w:r>
+        <w:t xml:space="preserve"> Mentre nella figura 2.14 b) è riportata una possibile struttura ad albero delle configurazioni.</w:t>
       </w:r>
     </w:p>
     <w:p>
       <w:pPr>
         <w:jc w:val="both"/>
       </w:pPr>
-      <w:r>
-        <w:t>Nella figura</w:t>
-      </w:r>
-      <w:r>
-        <w:t>2</w:t>
-      </w:r>
-      <w:r>
-        <w:t>.</w:t>
-      </w:r>
-      <w:r>
-        <w:t>1</w:t>
-      </w:r>
-      <w:r>
-        <w:t>4</w:t>
-      </w:r>
-      <w:r>
-        <w:t xml:space="preserve"> </w:t>
-      </w:r>
-      <w:r>
-        <w:t>sono</w:t>
-      </w:r>
-      <w:r>
-        <w:t xml:space="preserve"> riportat</w:t>
-      </w:r>
-      <w:r>
-        <w:t>i</w:t>
-      </w:r>
-      <w:r>
-        <w:t xml:space="preserve"> </w:t>
-      </w:r>
-      <w:r>
-        <w:t>due esempi</w:t>
-      </w:r>
-      <w:r>
-        <w:t xml:space="preserve"> di file d’inizializzazione.</w:t>
-      </w:r>
-      <w:r>
-        <w:t xml:space="preserve"> Vediamo </w:t>
-      </w:r>
-      <w:r>
-        <w:t xml:space="preserve">nella figura 2.14 a) </w:t>
-      </w:r>
-      <w:r>
-        <w:t>come sotto la sezione “</w:t>
-      </w:r>
-      <w:proofErr w:type="spellStart"/>
-      <w:r>
-        <w:t>General</w:t>
-      </w:r>
-      <w:proofErr w:type="spellEnd"/>
-      <w:r>
-        <w:t xml:space="preserve">” vengano specificati tutti </w:t>
-      </w:r>
-      <w:r>
-        <w:t xml:space="preserve">i </w:t>
-      </w:r>
-      <w:r>
-        <w:t>parametri comuni a tutte le configurazioni e di seguito vengono specificate tutte le altre configurazioni coi parametri specifici per quelle simulazioni.</w:t>
-      </w:r>
-      <w:r>
-        <w:t xml:space="preserve"> Mentre nella figura 2.14 b) è riportata una possibile struttura ad albero delle configurazioni.</w:t>
-      </w:r>
-    </w:p>
-    <w:p>
-      <w:pPr>
-        <w:jc w:val="both"/>
-      </w:pPr>
     </w:p>
     <w:p>
       <w:pPr>
@@ -9955,7 +10071,7 @@
       <w:r>
         <w:rPr>
           <w:noProof/>
-          <w:lang w:eastAsia="zh-TW"/>
+          <w:lang w:eastAsia="it-IT"/>
         </w:rPr>
         <w:drawing>
           <wp:inline distT="0" distB="0" distL="0" distR="0">
@@ -10015,7 +10131,7 @@
       <w:r>
         <w:rPr>
           <w:noProof/>
-          <w:lang w:eastAsia="zh-TW"/>
+          <w:lang w:eastAsia="it-IT"/>
         </w:rPr>
         <w:drawing>
           <wp:inline distT="0" distB="0" distL="0" distR="0">
@@ -10490,7 +10606,7 @@
       <w:r>
         <w:rPr>
           <w:noProof/>
-          <w:lang w:eastAsia="zh-TW"/>
+          <w:lang w:eastAsia="it-IT"/>
         </w:rPr>
         <w:drawing>
           <wp:inline distT="0" distB="0" distL="0" distR="0">
@@ -10672,7 +10788,7 @@
       <w:r>
         <w:rPr>
           <w:noProof/>
-          <w:lang w:eastAsia="zh-TW"/>
+          <w:lang w:eastAsia="it-IT"/>
         </w:rPr>
         <w:lastRenderedPageBreak/>
         <w:drawing>
@@ -10988,7 +11104,7 @@
       <w:r>
         <w:rPr>
           <w:noProof/>
-          <w:lang w:eastAsia="zh-TW"/>
+          <w:lang w:eastAsia="it-IT"/>
         </w:rPr>
         <w:lastRenderedPageBreak/>
         <w:drawing>
@@ -11181,7 +11297,7 @@
       <w:r>
         <w:rPr>
           <w:noProof/>
-          <w:lang w:eastAsia="zh-TW"/>
+          <w:lang w:eastAsia="it-IT"/>
         </w:rPr>
         <w:drawing>
           <wp:inline distT="0" distB="0" distL="0" distR="0">
@@ -11354,7 +11470,7 @@
       <w:r>
         <w:rPr>
           <w:noProof/>
-          <w:lang w:eastAsia="zh-TW"/>
+          <w:lang w:eastAsia="it-IT"/>
         </w:rPr>
         <w:lastRenderedPageBreak/>
         <w:drawing>
@@ -12113,7 +12229,7 @@
             <w:rPr>
               <w:noProof/>
             </w:rPr>
-            <w:t>5</w:t>
+            <w:t>23</w:t>
           </w:r>
         </w:fldSimple>
       </w:p>
@@ -17068,7 +17184,7 @@
 </file>
 
 <file path=customXml/itemProps1.xml><?xml version="1.0" encoding="utf-8"?>
-<ds:datastoreItem xmlns:ds="http://schemas.openxmlformats.org/officeDocument/2006/customXml" ds:itemID="{689343BE-A4D5-40E6-B285-D56DBB59D798}">
+<ds:datastoreItem xmlns:ds="http://schemas.openxmlformats.org/officeDocument/2006/customXml" ds:itemID="{D2CDB9CB-7005-4A66-9B6F-5FED1F1FD757}">
   <ds:schemaRefs>
     <ds:schemaRef ds:uri="http://schemas.openxmlformats.org/officeDocument/2006/bibliography"/>
   </ds:schemaRefs>

</xml_diff>